<commit_message>
feat: Documentation required for this second call
</commit_message>
<xml_diff>
--- a/reports/C2/Student #4/04 - Requirements - Student #4.docx
+++ b/reports/C2/Student #4/04 - Requirements - Student #4.docx
@@ -2269,7 +2269,19 @@
             <w:rPr>
               <w:lang w:val="es-ES"/>
             </w:rPr>
-            <w:t xml:space="preserve">    </w:t>
+            <w:t xml:space="preserve"> </w:t>
+          </w:r>
+          <w:r>
+            <w:rPr>
+              <w:lang w:val="es-ES"/>
+            </w:rPr>
+            <w:t>X</w:t>
+          </w:r>
+          <w:r>
+            <w:rPr>
+              <w:lang w:val="es-ES"/>
+            </w:rPr>
+            <w:t xml:space="preserve">  </w:t>
           </w:r>
         </w:sdtContent>
       </w:sdt>
@@ -2284,18 +2296,46 @@
         <w:rPr>
           <w:lang w:val="es-ES"/>
         </w:rPr>
-        <w:t>El campo accepted no se</w:t>
-      </w:r>
+        <w:t xml:space="preserve">El campo </w:t>
+      </w:r>
+      <w:proofErr w:type="spellStart"/>
       <w:r>
         <w:rPr>
           <w:lang w:val="es-ES"/>
         </w:rPr>
-        <w:t xml:space="preserve"> actualiza correctamente. Dado un nuevo claim creado y publicado, tras haber incluido </w:t>
-      </w:r>
+        <w:t>accepted</w:t>
+      </w:r>
+      <w:proofErr w:type="spellEnd"/>
       <w:r>
         <w:rPr>
           <w:lang w:val="es-ES"/>
         </w:rPr>
+        <w:t xml:space="preserve"> no se</w:t>
+      </w:r>
+      <w:r>
+        <w:rPr>
+          <w:lang w:val="es-ES"/>
+        </w:rPr>
+        <w:t xml:space="preserve"> actualiza correctamente. Dado un nuevo </w:t>
+      </w:r>
+      <w:proofErr w:type="spellStart"/>
+      <w:r>
+        <w:rPr>
+          <w:lang w:val="es-ES"/>
+        </w:rPr>
+        <w:t>claim</w:t>
+      </w:r>
+      <w:proofErr w:type="spellEnd"/>
+      <w:r>
+        <w:rPr>
+          <w:lang w:val="es-ES"/>
+        </w:rPr>
+        <w:t xml:space="preserve"> creado y publicado, tras haber incluido </w:t>
+      </w:r>
+      <w:r>
+        <w:rPr>
+          <w:lang w:val="es-ES"/>
+        </w:rPr>
         <w:t>todos los trackings</w:t>
       </w:r>
       <w:r>
@@ -2307,6 +2347,371 @@
     </w:p>
     <w:p>
       <w:pPr>
+        <w:pStyle w:val="Comment-Grader"/>
+        <w:rPr>
+          <w:lang w:val="es-ES"/>
+        </w:rPr>
+      </w:pPr>
+      <w:proofErr w:type="spellStart"/>
+      <w:r>
+        <w:rPr>
+          <w:b/>
+          <w:bCs/>
+          <w:color w:val="4472C4" w:themeColor="accent1"/>
+          <w:lang w:val="es-ES"/>
+        </w:rPr>
+        <w:t>Comment</w:t>
+      </w:r>
+      <w:proofErr w:type="spellEnd"/>
+      <w:r>
+        <w:rPr>
+          <w:b/>
+          <w:bCs/>
+          <w:color w:val="4472C4" w:themeColor="accent1"/>
+          <w:lang w:val="es-ES"/>
+        </w:rPr>
+        <w:t xml:space="preserve"> - </w:t>
+      </w:r>
+      <w:proofErr w:type="spellStart"/>
+      <w:r>
+        <w:rPr>
+          <w:b/>
+          <w:bCs/>
+          <w:color w:val="4472C4" w:themeColor="accent1"/>
+          <w:lang w:val="es-ES"/>
+        </w:rPr>
+        <w:t>Student</w:t>
+      </w:r>
+      <w:proofErr w:type="spellEnd"/>
+      <w:r>
+        <w:rPr>
+          <w:b/>
+          <w:bCs/>
+          <w:color w:val="4472C4" w:themeColor="accent1"/>
+          <w:lang w:val="es-ES"/>
+        </w:rPr>
+        <w:t>:</w:t>
+      </w:r>
+      <w:r>
+        <w:rPr>
+          <w:color w:val="4472C4" w:themeColor="accent1"/>
+          <w:lang w:val="es-ES"/>
+        </w:rPr>
+        <w:t xml:space="preserve"> </w:t>
+      </w:r>
+      <w:r>
+        <w:rPr>
+          <w:color w:val="4472C4" w:themeColor="accent1"/>
+          <w:lang w:val="es-ES"/>
+        </w:rPr>
+        <w:t xml:space="preserve">Capturas del proceso de creación de un </w:t>
+      </w:r>
+      <w:proofErr w:type="spellStart"/>
+      <w:r>
+        <w:rPr>
+          <w:i/>
+          <w:iCs/>
+          <w:color w:val="4472C4" w:themeColor="accent1"/>
+          <w:lang w:val="es-ES"/>
+        </w:rPr>
+        <w:t>claim</w:t>
+      </w:r>
+      <w:proofErr w:type="spellEnd"/>
+      <w:r>
+        <w:rPr>
+          <w:color w:val="4472C4" w:themeColor="accent1"/>
+          <w:lang w:val="es-ES"/>
+        </w:rPr>
+        <w:t xml:space="preserve"> y de su correspondiente </w:t>
+      </w:r>
+      <w:r>
+        <w:rPr>
+          <w:i/>
+          <w:iCs/>
+          <w:color w:val="4472C4" w:themeColor="accent1"/>
+          <w:lang w:val="es-ES"/>
+        </w:rPr>
+        <w:t>tracking log</w:t>
+      </w:r>
+      <w:r>
+        <w:rPr>
+          <w:color w:val="4472C4" w:themeColor="accent1"/>
+          <w:lang w:val="es-ES"/>
+        </w:rPr>
+        <w:t xml:space="preserve"> con un porcentaje de resolución del 100 %, el cual, tras ser publicado, actualiza el campo </w:t>
+      </w:r>
+      <w:proofErr w:type="spellStart"/>
+      <w:r>
+        <w:rPr>
+          <w:color w:val="4472C4" w:themeColor="accent1"/>
+          <w:lang w:val="es-ES"/>
+        </w:rPr>
+        <w:t>accepted</w:t>
+      </w:r>
+      <w:proofErr w:type="spellEnd"/>
+      <w:r>
+        <w:rPr>
+          <w:color w:val="4472C4" w:themeColor="accent1"/>
+          <w:lang w:val="es-ES"/>
+        </w:rPr>
+        <w:t xml:space="preserve"> del </w:t>
+      </w:r>
+      <w:proofErr w:type="spellStart"/>
+      <w:r>
+        <w:rPr>
+          <w:i/>
+          <w:iCs/>
+          <w:color w:val="4472C4" w:themeColor="accent1"/>
+          <w:lang w:val="es-ES"/>
+        </w:rPr>
+        <w:t>claim</w:t>
+      </w:r>
+      <w:proofErr w:type="spellEnd"/>
+      <w:r>
+        <w:rPr>
+          <w:color w:val="4472C4" w:themeColor="accent1"/>
+          <w:lang w:val="es-ES"/>
+        </w:rPr>
+        <w:t>:</w:t>
+      </w:r>
+    </w:p>
+    <w:p>
+      <w:pPr>
+        <w:pStyle w:val="Comment-Grader"/>
+        <w:rPr>
+          <w:lang w:val="es-ES"/>
+        </w:rPr>
+      </w:pPr>
+      <w:r>
+        <w:rPr>
+          <w:noProof/>
+          <w:lang w:val="es-ES"/>
+        </w:rPr>
+        <w:drawing>
+          <wp:inline distT="0" distB="0" distL="0" distR="0" wp14:anchorId="18E48184" wp14:editId="64878FD0">
+            <wp:extent cx="5721350" cy="1822450"/>
+            <wp:effectExtent l="0" t="0" r="0" b="6350"/>
+            <wp:docPr id="1443670137" name="Imagen 3"/>
+            <wp:cNvGraphicFramePr>
+              <a:graphicFrameLocks xmlns:a="http://schemas.openxmlformats.org/drawingml/2006/main" noChangeAspect="1"/>
+            </wp:cNvGraphicFramePr>
+            <a:graphic xmlns:a="http://schemas.openxmlformats.org/drawingml/2006/main">
+              <a:graphicData uri="http://schemas.openxmlformats.org/drawingml/2006/picture">
+                <pic:pic xmlns:pic="http://schemas.openxmlformats.org/drawingml/2006/picture">
+                  <pic:nvPicPr>
+                    <pic:cNvPr id="0" name="Picture 3"/>
+                    <pic:cNvPicPr>
+                      <a:picLocks noChangeAspect="1" noChangeArrowheads="1"/>
+                    </pic:cNvPicPr>
+                  </pic:nvPicPr>
+                  <pic:blipFill>
+                    <a:blip r:embed="rId5" cstate="print">
+                      <a:extLst>
+                        <a:ext uri="{28A0092B-C50C-407E-A947-70E740481C1C}">
+                          <a14:useLocalDpi xmlns:a14="http://schemas.microsoft.com/office/drawing/2010/main" val="0"/>
+                        </a:ext>
+                      </a:extLst>
+                    </a:blip>
+                    <a:srcRect/>
+                    <a:stretch>
+                      <a:fillRect/>
+                    </a:stretch>
+                  </pic:blipFill>
+                  <pic:spPr bwMode="auto">
+                    <a:xfrm>
+                      <a:off x="0" y="0"/>
+                      <a:ext cx="5721350" cy="1822450"/>
+                    </a:xfrm>
+                    <a:prstGeom prst="rect">
+                      <a:avLst/>
+                    </a:prstGeom>
+                    <a:noFill/>
+                    <a:ln>
+                      <a:noFill/>
+                    </a:ln>
+                  </pic:spPr>
+                </pic:pic>
+              </a:graphicData>
+            </a:graphic>
+          </wp:inline>
+        </w:drawing>
+      </w:r>
+    </w:p>
+    <w:p>
+      <w:pPr>
+        <w:pStyle w:val="Comment-Grader"/>
+        <w:rPr>
+          <w:lang w:val="es-ES"/>
+        </w:rPr>
+      </w:pPr>
+      <w:r>
+        <w:rPr>
+          <w:noProof/>
+          <w:lang w:val="es-ES"/>
+        </w:rPr>
+        <w:lastRenderedPageBreak/>
+        <w:drawing>
+          <wp:inline distT="0" distB="0" distL="0" distR="0" wp14:anchorId="3E3670FB" wp14:editId="1C70DFD2">
+            <wp:extent cx="5715000" cy="1644650"/>
+            <wp:effectExtent l="0" t="0" r="0" b="0"/>
+            <wp:docPr id="1784786044" name="Imagen 4"/>
+            <wp:cNvGraphicFramePr>
+              <a:graphicFrameLocks xmlns:a="http://schemas.openxmlformats.org/drawingml/2006/main" noChangeAspect="1"/>
+            </wp:cNvGraphicFramePr>
+            <a:graphic xmlns:a="http://schemas.openxmlformats.org/drawingml/2006/main">
+              <a:graphicData uri="http://schemas.openxmlformats.org/drawingml/2006/picture">
+                <pic:pic xmlns:pic="http://schemas.openxmlformats.org/drawingml/2006/picture">
+                  <pic:nvPicPr>
+                    <pic:cNvPr id="0" name="Picture 4"/>
+                    <pic:cNvPicPr>
+                      <a:picLocks noChangeAspect="1" noChangeArrowheads="1"/>
+                    </pic:cNvPicPr>
+                  </pic:nvPicPr>
+                  <pic:blipFill>
+                    <a:blip r:embed="rId6" cstate="print">
+                      <a:extLst>
+                        <a:ext uri="{28A0092B-C50C-407E-A947-70E740481C1C}">
+                          <a14:useLocalDpi xmlns:a14="http://schemas.microsoft.com/office/drawing/2010/main" val="0"/>
+                        </a:ext>
+                      </a:extLst>
+                    </a:blip>
+                    <a:srcRect/>
+                    <a:stretch>
+                      <a:fillRect/>
+                    </a:stretch>
+                  </pic:blipFill>
+                  <pic:spPr bwMode="auto">
+                    <a:xfrm>
+                      <a:off x="0" y="0"/>
+                      <a:ext cx="5715000" cy="1644650"/>
+                    </a:xfrm>
+                    <a:prstGeom prst="rect">
+                      <a:avLst/>
+                    </a:prstGeom>
+                    <a:noFill/>
+                    <a:ln>
+                      <a:noFill/>
+                    </a:ln>
+                  </pic:spPr>
+                </pic:pic>
+              </a:graphicData>
+            </a:graphic>
+          </wp:inline>
+        </w:drawing>
+      </w:r>
+    </w:p>
+    <w:p>
+      <w:pPr>
+        <w:pStyle w:val="Comment-Grader"/>
+        <w:rPr>
+          <w:lang w:val="es-ES"/>
+        </w:rPr>
+      </w:pPr>
+      <w:r>
+        <w:rPr>
+          <w:noProof/>
+          <w:lang w:val="es-ES"/>
+        </w:rPr>
+        <w:drawing>
+          <wp:inline distT="0" distB="0" distL="0" distR="0" wp14:anchorId="3A6A318D" wp14:editId="42766B65">
+            <wp:extent cx="5721350" cy="3644900"/>
+            <wp:effectExtent l="0" t="0" r="0" b="0"/>
+            <wp:docPr id="99183622" name="Imagen 5"/>
+            <wp:cNvGraphicFramePr>
+              <a:graphicFrameLocks xmlns:a="http://schemas.openxmlformats.org/drawingml/2006/main" noChangeAspect="1"/>
+            </wp:cNvGraphicFramePr>
+            <a:graphic xmlns:a="http://schemas.openxmlformats.org/drawingml/2006/main">
+              <a:graphicData uri="http://schemas.openxmlformats.org/drawingml/2006/picture">
+                <pic:pic xmlns:pic="http://schemas.openxmlformats.org/drawingml/2006/picture">
+                  <pic:nvPicPr>
+                    <pic:cNvPr id="0" name="Picture 5"/>
+                    <pic:cNvPicPr>
+                      <a:picLocks noChangeAspect="1" noChangeArrowheads="1"/>
+                    </pic:cNvPicPr>
+                  </pic:nvPicPr>
+                  <pic:blipFill>
+                    <a:blip r:embed="rId7" cstate="print">
+                      <a:extLst>
+                        <a:ext uri="{28A0092B-C50C-407E-A947-70E740481C1C}">
+                          <a14:useLocalDpi xmlns:a14="http://schemas.microsoft.com/office/drawing/2010/main" val="0"/>
+                        </a:ext>
+                      </a:extLst>
+                    </a:blip>
+                    <a:srcRect/>
+                    <a:stretch>
+                      <a:fillRect/>
+                    </a:stretch>
+                  </pic:blipFill>
+                  <pic:spPr bwMode="auto">
+                    <a:xfrm>
+                      <a:off x="0" y="0"/>
+                      <a:ext cx="5721350" cy="3644900"/>
+                    </a:xfrm>
+                    <a:prstGeom prst="rect">
+                      <a:avLst/>
+                    </a:prstGeom>
+                    <a:noFill/>
+                    <a:ln>
+                      <a:noFill/>
+                    </a:ln>
+                  </pic:spPr>
+                </pic:pic>
+              </a:graphicData>
+            </a:graphic>
+          </wp:inline>
+        </w:drawing>
+      </w:r>
+    </w:p>
+    <w:p>
+      <w:pPr>
+        <w:pStyle w:val="Comment-Grader"/>
+        <w:rPr>
+          <w:color w:val="4472C4" w:themeColor="accent1"/>
+          <w:lang w:val="es-ES"/>
+        </w:rPr>
+      </w:pPr>
+      <w:r>
+        <w:rPr>
+          <w:color w:val="4472C4" w:themeColor="accent1"/>
+          <w:lang w:val="es-ES"/>
+        </w:rPr>
+        <w:t xml:space="preserve">A pesar de haber realizado algunas modificaciones en los repositorios utilizados por los servicios —incluido el servicio AssistanceAgentClaimUpdateService—, observé que, efectivamente, en la entrega correspondiente a la primera convocatoria, que empleaba la versión </w:t>
+      </w:r>
+      <w:r>
+        <w:rPr>
+          <w:i/>
+          <w:iCs/>
+          <w:color w:val="4472C4" w:themeColor="accent1"/>
+          <w:lang w:val="es-ES"/>
+        </w:rPr>
+        <w:t>Acme-Framework-25.4.0</w:t>
+      </w:r>
+      <w:r>
+        <w:rPr>
+          <w:color w:val="4472C4" w:themeColor="accent1"/>
+          <w:lang w:val="es-ES"/>
+        </w:rPr>
+        <w:t xml:space="preserve">, el campo accepted no se actualizaba correctamente. No obstante, también me percaté de que, al actualizar el proyecto para utilizar la nueva versión del framework proporcionada para la segunda convocatoria, </w:t>
+      </w:r>
+      <w:r>
+        <w:rPr>
+          <w:i/>
+          <w:iCs/>
+          <w:color w:val="4472C4" w:themeColor="accent1"/>
+          <w:lang w:val="es-ES"/>
+        </w:rPr>
+        <w:t>Acme-Framework-25.6.0</w:t>
+      </w:r>
+      <w:r>
+        <w:rPr>
+          <w:color w:val="4472C4" w:themeColor="accent1"/>
+          <w:lang w:val="es-ES"/>
+        </w:rPr>
+        <w:t>, y sin realizar cambios adicionales en el código, dicho problema se resolvía automáticamente. Por tanto, la solución aplicada a esta observación ha consistido en actualizar el proyecto a la última versión del framework.</w:t>
+      </w:r>
+    </w:p>
+    <w:p>
+      <w:pPr>
         <w:pStyle w:val="Requirement-Header"/>
       </w:pPr>
       <w:r>
@@ -2395,6 +2800,7 @@
         <w:t xml:space="preserve">.  </w:t>
       </w:r>
       <w:r>
+        <w:lastRenderedPageBreak/>
         <w:t>Th</w:t>
       </w:r>
       <w:r>
@@ -2448,7 +2854,19 @@
             <w:rPr>
               <w:lang w:val="es-ES"/>
             </w:rPr>
-            <w:t xml:space="preserve">    </w:t>
+            <w:t xml:space="preserve">  </w:t>
+          </w:r>
+          <w:r>
+            <w:rPr>
+              <w:lang w:val="es-ES"/>
+            </w:rPr>
+            <w:t>X</w:t>
+          </w:r>
+          <w:r>
+            <w:rPr>
+              <w:lang w:val="es-ES"/>
+            </w:rPr>
+            <w:t xml:space="preserve">  </w:t>
           </w:r>
         </w:sdtContent>
       </w:sdt>
@@ -2474,6 +2892,310 @@
     </w:p>
     <w:p>
       <w:pPr>
+        <w:pStyle w:val="Comment-Grader"/>
+        <w:rPr>
+          <w:lang w:val="es-ES"/>
+        </w:rPr>
+      </w:pPr>
+      <w:proofErr w:type="spellStart"/>
+      <w:r>
+        <w:rPr>
+          <w:b/>
+          <w:bCs/>
+          <w:color w:val="4472C4" w:themeColor="accent1"/>
+          <w:lang w:val="es-ES"/>
+        </w:rPr>
+        <w:t>Comment</w:t>
+      </w:r>
+      <w:proofErr w:type="spellEnd"/>
+      <w:r>
+        <w:rPr>
+          <w:b/>
+          <w:bCs/>
+          <w:color w:val="4472C4" w:themeColor="accent1"/>
+          <w:lang w:val="es-ES"/>
+        </w:rPr>
+        <w:t xml:space="preserve"> - </w:t>
+      </w:r>
+      <w:proofErr w:type="spellStart"/>
+      <w:r>
+        <w:rPr>
+          <w:b/>
+          <w:bCs/>
+          <w:color w:val="4472C4" w:themeColor="accent1"/>
+          <w:lang w:val="es-ES"/>
+        </w:rPr>
+        <w:t>Student</w:t>
+      </w:r>
+      <w:proofErr w:type="spellEnd"/>
+      <w:r>
+        <w:rPr>
+          <w:b/>
+          <w:bCs/>
+          <w:color w:val="4472C4" w:themeColor="accent1"/>
+          <w:lang w:val="es-ES"/>
+        </w:rPr>
+        <w:t>:</w:t>
+      </w:r>
+      <w:r>
+        <w:rPr>
+          <w:color w:val="4472C4" w:themeColor="accent1"/>
+          <w:lang w:val="es-ES"/>
+        </w:rPr>
+        <w:t xml:space="preserve"> </w:t>
+      </w:r>
+      <w:r>
+        <w:rPr>
+          <w:color w:val="4472C4" w:themeColor="accent1"/>
+          <w:lang w:val="es-ES"/>
+        </w:rPr>
+        <w:t xml:space="preserve">Captura </w:t>
+      </w:r>
+      <w:r>
+        <w:rPr>
+          <w:color w:val="4472C4" w:themeColor="accent1"/>
+          <w:lang w:val="es-ES"/>
+        </w:rPr>
+        <w:t xml:space="preserve">de </w:t>
+      </w:r>
+      <w:r>
+        <w:rPr>
+          <w:color w:val="4472C4" w:themeColor="accent1"/>
+          <w:lang w:val="es-ES"/>
+        </w:rPr>
+        <w:t xml:space="preserve">líneas de código del </w:t>
+      </w:r>
+      <w:r>
+        <w:rPr>
+          <w:color w:val="4472C4" w:themeColor="accent1"/>
+          <w:lang w:val="es-ES"/>
+        </w:rPr>
+        <w:t xml:space="preserve">método </w:t>
+      </w:r>
+      <w:proofErr w:type="spellStart"/>
+      <w:r>
+        <w:rPr>
+          <w:color w:val="4472C4" w:themeColor="accent1"/>
+          <w:lang w:val="es-ES"/>
+        </w:rPr>
+        <w:t>authorise</w:t>
+      </w:r>
+      <w:proofErr w:type="spellEnd"/>
+      <w:r>
+        <w:rPr>
+          <w:color w:val="4472C4" w:themeColor="accent1"/>
+          <w:lang w:val="es-ES"/>
+        </w:rPr>
+        <w:t xml:space="preserve"> del servicio </w:t>
+      </w:r>
+      <w:proofErr w:type="spellStart"/>
+      <w:r>
+        <w:rPr>
+          <w:color w:val="4472C4" w:themeColor="accent1"/>
+          <w:lang w:val="es-ES"/>
+        </w:rPr>
+        <w:t>AssistanceAgentTrackingLogCreateService</w:t>
+      </w:r>
+      <w:proofErr w:type="spellEnd"/>
+      <w:r>
+        <w:rPr>
+          <w:color w:val="4472C4" w:themeColor="accent1"/>
+          <w:lang w:val="es-ES"/>
+        </w:rPr>
+        <w:t>:</w:t>
+      </w:r>
+    </w:p>
+    <w:p>
+      <w:pPr>
+        <w:pStyle w:val="Comment-Grader"/>
+        <w:rPr>
+          <w:lang w:val="es-ES"/>
+        </w:rPr>
+      </w:pPr>
+      <w:r>
+        <w:rPr>
+          <w:noProof/>
+          <w:lang w:val="es-ES"/>
+        </w:rPr>
+        <w:drawing>
+          <wp:inline distT="0" distB="0" distL="0" distR="0" wp14:anchorId="579DDA97" wp14:editId="6307EF5B">
+            <wp:extent cx="5721350" cy="1174750"/>
+            <wp:effectExtent l="0" t="0" r="0" b="6350"/>
+            <wp:docPr id="2125474616" name="Imagen 2"/>
+            <wp:cNvGraphicFramePr>
+              <a:graphicFrameLocks xmlns:a="http://schemas.openxmlformats.org/drawingml/2006/main" noChangeAspect="1"/>
+            </wp:cNvGraphicFramePr>
+            <a:graphic xmlns:a="http://schemas.openxmlformats.org/drawingml/2006/main">
+              <a:graphicData uri="http://schemas.openxmlformats.org/drawingml/2006/picture">
+                <pic:pic xmlns:pic="http://schemas.openxmlformats.org/drawingml/2006/picture">
+                  <pic:nvPicPr>
+                    <pic:cNvPr id="0" name="Picture 2"/>
+                    <pic:cNvPicPr>
+                      <a:picLocks noChangeAspect="1" noChangeArrowheads="1"/>
+                    </pic:cNvPicPr>
+                  </pic:nvPicPr>
+                  <pic:blipFill>
+                    <a:blip r:embed="rId8" cstate="print">
+                      <a:extLst>
+                        <a:ext uri="{28A0092B-C50C-407E-A947-70E740481C1C}">
+                          <a14:useLocalDpi xmlns:a14="http://schemas.microsoft.com/office/drawing/2010/main" val="0"/>
+                        </a:ext>
+                      </a:extLst>
+                    </a:blip>
+                    <a:srcRect/>
+                    <a:stretch>
+                      <a:fillRect/>
+                    </a:stretch>
+                  </pic:blipFill>
+                  <pic:spPr bwMode="auto">
+                    <a:xfrm>
+                      <a:off x="0" y="0"/>
+                      <a:ext cx="5721350" cy="1174750"/>
+                    </a:xfrm>
+                    <a:prstGeom prst="rect">
+                      <a:avLst/>
+                    </a:prstGeom>
+                    <a:noFill/>
+                    <a:ln>
+                      <a:noFill/>
+                    </a:ln>
+                  </pic:spPr>
+                </pic:pic>
+              </a:graphicData>
+            </a:graphic>
+          </wp:inline>
+        </w:drawing>
+      </w:r>
+    </w:p>
+    <w:p>
+      <w:pPr>
+        <w:pStyle w:val="Comment-Grader"/>
+        <w:rPr>
+          <w:color w:val="4472C4" w:themeColor="accent1"/>
+          <w:lang w:val="es-ES"/>
+        </w:rPr>
+      </w:pPr>
+      <w:r>
+        <w:rPr>
+          <w:color w:val="4472C4" w:themeColor="accent1"/>
+          <w:lang w:val="es-ES"/>
+        </w:rPr>
+        <w:t xml:space="preserve">Para dar solución a esta observación, se han incorporado las líneas de código señaladas dentro del recuadro rojo en la imagen anteriormente adjunta al método </w:t>
+      </w:r>
+      <w:proofErr w:type="spellStart"/>
+      <w:r>
+        <w:rPr>
+          <w:color w:val="4472C4" w:themeColor="accent1"/>
+          <w:lang w:val="es-ES"/>
+        </w:rPr>
+        <w:t>authorise</w:t>
+      </w:r>
+      <w:proofErr w:type="spellEnd"/>
+      <w:r>
+        <w:rPr>
+          <w:color w:val="4472C4" w:themeColor="accent1"/>
+          <w:lang w:val="es-ES"/>
+        </w:rPr>
+        <w:t xml:space="preserve"> del servicio </w:t>
+      </w:r>
+      <w:proofErr w:type="spellStart"/>
+      <w:r>
+        <w:rPr>
+          <w:color w:val="4472C4" w:themeColor="accent1"/>
+          <w:lang w:val="es-ES"/>
+        </w:rPr>
+        <w:t>AssistanceAgentTrackingLogCreateService</w:t>
+      </w:r>
+      <w:proofErr w:type="spellEnd"/>
+      <w:r>
+        <w:rPr>
+          <w:color w:val="4472C4" w:themeColor="accent1"/>
+          <w:lang w:val="es-ES"/>
+        </w:rPr>
+        <w:t xml:space="preserve">. De este modo, cuando un </w:t>
+      </w:r>
+      <w:proofErr w:type="spellStart"/>
+      <w:r>
+        <w:rPr>
+          <w:i/>
+          <w:iCs/>
+          <w:color w:val="4472C4" w:themeColor="accent1"/>
+          <w:lang w:val="es-ES"/>
+        </w:rPr>
+        <w:t>claim</w:t>
+      </w:r>
+      <w:proofErr w:type="spellEnd"/>
+      <w:r>
+        <w:rPr>
+          <w:color w:val="4472C4" w:themeColor="accent1"/>
+          <w:lang w:val="es-ES"/>
+        </w:rPr>
+        <w:t xml:space="preserve"> determinado ya cuente con dos registros de seguimiento (</w:t>
+      </w:r>
+      <w:r>
+        <w:rPr>
+          <w:i/>
+          <w:iCs/>
+          <w:color w:val="4472C4" w:themeColor="accent1"/>
+          <w:lang w:val="es-ES"/>
+        </w:rPr>
+        <w:t>tracking logs</w:t>
+      </w:r>
+      <w:r>
+        <w:rPr>
+          <w:color w:val="4472C4" w:themeColor="accent1"/>
+          <w:lang w:val="es-ES"/>
+        </w:rPr>
+        <w:t xml:space="preserve">) cuyo porcentaje de resolución sea del 100 %, y se intente acceder al formulario de creación de un nuevo registro para dicho </w:t>
+      </w:r>
+      <w:proofErr w:type="spellStart"/>
+      <w:r>
+        <w:rPr>
+          <w:i/>
+          <w:iCs/>
+          <w:color w:val="4472C4" w:themeColor="accent1"/>
+          <w:lang w:val="es-ES"/>
+        </w:rPr>
+        <w:t>claim</w:t>
+      </w:r>
+      <w:proofErr w:type="spellEnd"/>
+      <w:r>
+        <w:rPr>
+          <w:color w:val="4472C4" w:themeColor="accent1"/>
+          <w:lang w:val="es-ES"/>
+        </w:rPr>
+        <w:t xml:space="preserve">, se activará una restricción de acceso mediante un </w:t>
+      </w:r>
+      <w:r>
+        <w:rPr>
+          <w:i/>
+          <w:iCs/>
+          <w:color w:val="4472C4" w:themeColor="accent1"/>
+          <w:lang w:val="es-ES"/>
+        </w:rPr>
+        <w:t xml:space="preserve">no </w:t>
+      </w:r>
+      <w:proofErr w:type="spellStart"/>
+      <w:r>
+        <w:rPr>
+          <w:i/>
+          <w:iCs/>
+          <w:color w:val="4472C4" w:themeColor="accent1"/>
+          <w:lang w:val="es-ES"/>
+        </w:rPr>
+        <w:t>authorise</w:t>
+      </w:r>
+      <w:proofErr w:type="spellEnd"/>
+      <w:r>
+        <w:rPr>
+          <w:color w:val="4472C4" w:themeColor="accent1"/>
+          <w:lang w:val="es-ES"/>
+        </w:rPr>
+        <w:t>.</w:t>
+      </w:r>
+    </w:p>
+    <w:p>
+      <w:pPr>
         <w:pStyle w:val="Ttulo2"/>
         <w:rPr>
           <w:rFonts w:cstheme="majorHAnsi"/>
@@ -2561,7 +3283,6 @@
         <w:rPr>
           <w:rFonts w:cstheme="majorHAnsi"/>
         </w:rPr>
-        <w:lastRenderedPageBreak/>
         <w:t>Managerial requirements</w:t>
       </w:r>
     </w:p>
@@ -9009,7 +9730,6 @@
   <w:style w:type="character" w:default="1" w:styleId="Fuentedeprrafopredeter">
     <w:name w:val="Default Paragraph Font"/>
     <w:uiPriority w:val="1"/>
-    <w:semiHidden/>
     <w:unhideWhenUsed/>
   </w:style>
   <w:style w:type="table" w:default="1" w:styleId="Tablanormal">
@@ -9077,7 +9797,11 @@
       <w:numPr>
         <w:numId w:val="36"/>
       </w:numPr>
+      <w:tabs>
+        <w:tab w:val="num" w:pos="360"/>
+      </w:tabs>
       <w:spacing w:before="240" w:after="240"/>
+      <w:ind w:left="0" w:firstLine="0"/>
     </w:pPr>
     <w:rPr>
       <w:kern w:val="0"/>
@@ -9288,6 +10012,7 @@
       <w:numPr>
         <w:numId w:val="35"/>
       </w:numPr>
+      <w:ind w:left="0" w:firstLine="0"/>
       <w:contextualSpacing/>
     </w:pPr>
   </w:style>
@@ -10702,10 +11427,12 @@
     <w:rsid w:val="001942D6"/>
     <w:rsid w:val="001B7228"/>
     <w:rsid w:val="00205B29"/>
+    <w:rsid w:val="00292D21"/>
     <w:rsid w:val="002B17CA"/>
     <w:rsid w:val="003609DF"/>
     <w:rsid w:val="00362E40"/>
     <w:rsid w:val="003936CA"/>
+    <w:rsid w:val="0041522C"/>
     <w:rsid w:val="004438E4"/>
     <w:rsid w:val="004C7734"/>
     <w:rsid w:val="004D7778"/>

</xml_diff>

<commit_message>
feat: Supplementaries I of D03 about operations by assistance agents on user accounts
</commit_message>
<xml_diff>
--- a/reports/C2/Student #4/04 - Requirements - Student #4.docx
+++ b/reports/C2/Student #4/04 - Requirements - Student #4.docx
@@ -2296,63 +2296,34 @@
         <w:rPr>
           <w:lang w:val="es-ES"/>
         </w:rPr>
-        <w:t xml:space="preserve">El campo </w:t>
-      </w:r>
-      <w:proofErr w:type="spellStart"/>
+        <w:t>El campo accepted no se</w:t>
+      </w:r>
       <w:r>
         <w:rPr>
           <w:lang w:val="es-ES"/>
         </w:rPr>
-        <w:t>accepted</w:t>
-      </w:r>
-      <w:proofErr w:type="spellEnd"/>
+        <w:t xml:space="preserve"> actualiza correctamente. Dado un nuevo claim creado y publicado, tras haber incluido </w:t>
+      </w:r>
       <w:r>
         <w:rPr>
           <w:lang w:val="es-ES"/>
         </w:rPr>
-        <w:t xml:space="preserve"> no se</w:t>
+        <w:t>todos los trackings</w:t>
       </w:r>
       <w:r>
         <w:rPr>
           <w:lang w:val="es-ES"/>
         </w:rPr>
-        <w:t xml:space="preserve"> actualiza correctamente. Dado un nuevo </w:t>
-      </w:r>
-      <w:proofErr w:type="spellStart"/>
-      <w:r>
+        <w:t xml:space="preserve"> logs correspondientes y publicados con un 100% de resolución, el campo sigue apareciendo PENDING.</w:t>
+      </w:r>
+    </w:p>
+    <w:p>
+      <w:pPr>
+        <w:pStyle w:val="Comment-Grader"/>
         <w:rPr>
           <w:lang w:val="es-ES"/>
         </w:rPr>
-        <w:t>claim</w:t>
-      </w:r>
-      <w:proofErr w:type="spellEnd"/>
-      <w:r>
-        <w:rPr>
-          <w:lang w:val="es-ES"/>
-        </w:rPr>
-        <w:t xml:space="preserve"> creado y publicado, tras haber incluido </w:t>
-      </w:r>
-      <w:r>
-        <w:rPr>
-          <w:lang w:val="es-ES"/>
-        </w:rPr>
-        <w:t>todos los trackings</w:t>
-      </w:r>
-      <w:r>
-        <w:rPr>
-          <w:lang w:val="es-ES"/>
-        </w:rPr>
-        <w:t xml:space="preserve"> logs correspondientes y publicados con un 100% de resolución, el campo sigue apareciendo PENDING.</w:t>
-      </w:r>
-    </w:p>
-    <w:p>
-      <w:pPr>
-        <w:pStyle w:val="Comment-Grader"/>
-        <w:rPr>
-          <w:lang w:val="es-ES"/>
-        </w:rPr>
-      </w:pPr>
-      <w:proofErr w:type="spellStart"/>
+      </w:pPr>
       <w:r>
         <w:rPr>
           <w:b/>
@@ -2360,53 +2331,22 @@
           <w:color w:val="4472C4" w:themeColor="accent1"/>
           <w:lang w:val="es-ES"/>
         </w:rPr>
-        <w:t>Comment</w:t>
-      </w:r>
-      <w:proofErr w:type="spellEnd"/>
-      <w:r>
-        <w:rPr>
-          <w:b/>
-          <w:bCs/>
+        <w:t>Comment - Student:</w:t>
+      </w:r>
+      <w:r>
+        <w:rPr>
           <w:color w:val="4472C4" w:themeColor="accent1"/>
           <w:lang w:val="es-ES"/>
         </w:rPr>
-        <w:t xml:space="preserve"> - </w:t>
-      </w:r>
-      <w:proofErr w:type="spellStart"/>
-      <w:r>
-        <w:rPr>
-          <w:b/>
-          <w:bCs/>
+        <w:t xml:space="preserve"> </w:t>
+      </w:r>
+      <w:r>
+        <w:rPr>
           <w:color w:val="4472C4" w:themeColor="accent1"/>
           <w:lang w:val="es-ES"/>
         </w:rPr>
-        <w:t>Student</w:t>
-      </w:r>
-      <w:proofErr w:type="spellEnd"/>
-      <w:r>
-        <w:rPr>
-          <w:b/>
-          <w:bCs/>
-          <w:color w:val="4472C4" w:themeColor="accent1"/>
-          <w:lang w:val="es-ES"/>
-        </w:rPr>
-        <w:t>:</w:t>
-      </w:r>
-      <w:r>
-        <w:rPr>
-          <w:color w:val="4472C4" w:themeColor="accent1"/>
-          <w:lang w:val="es-ES"/>
-        </w:rPr>
-        <w:t xml:space="preserve"> </w:t>
-      </w:r>
-      <w:r>
-        <w:rPr>
-          <w:color w:val="4472C4" w:themeColor="accent1"/>
-          <w:lang w:val="es-ES"/>
-        </w:rPr>
         <w:t xml:space="preserve">Capturas del proceso de creación de un </w:t>
       </w:r>
-      <w:proofErr w:type="spellStart"/>
       <w:r>
         <w:rPr>
           <w:i/>
@@ -2416,7 +2356,6 @@
         </w:rPr>
         <w:t>claim</w:t>
       </w:r>
-      <w:proofErr w:type="spellEnd"/>
       <w:r>
         <w:rPr>
           <w:color w:val="4472C4" w:themeColor="accent1"/>
@@ -2438,25 +2377,8 @@
           <w:color w:val="4472C4" w:themeColor="accent1"/>
           <w:lang w:val="es-ES"/>
         </w:rPr>
-        <w:t xml:space="preserve"> con un porcentaje de resolución del 100 %, el cual, tras ser publicado, actualiza el campo </w:t>
-      </w:r>
-      <w:proofErr w:type="spellStart"/>
-      <w:r>
-        <w:rPr>
-          <w:color w:val="4472C4" w:themeColor="accent1"/>
-          <w:lang w:val="es-ES"/>
-        </w:rPr>
-        <w:t>accepted</w:t>
-      </w:r>
-      <w:proofErr w:type="spellEnd"/>
-      <w:r>
-        <w:rPr>
-          <w:color w:val="4472C4" w:themeColor="accent1"/>
-          <w:lang w:val="es-ES"/>
-        </w:rPr>
-        <w:t xml:space="preserve"> del </w:t>
-      </w:r>
-      <w:proofErr w:type="spellStart"/>
+        <w:t xml:space="preserve"> con un porcentaje de resolución del 100 %, el cual, tras ser publicado, actualiza el campo accepted del </w:t>
+      </w:r>
       <w:r>
         <w:rPr>
           <w:i/>
@@ -2466,7 +2388,6 @@
         </w:rPr>
         <w:t>claim</w:t>
       </w:r>
-      <w:proofErr w:type="spellEnd"/>
       <w:r>
         <w:rPr>
           <w:color w:val="4472C4" w:themeColor="accent1"/>
@@ -2613,7 +2534,7 @@
           <w:lang w:val="es-ES"/>
         </w:rPr>
         <w:drawing>
-          <wp:inline distT="0" distB="0" distL="0" distR="0" wp14:anchorId="3A6A318D" wp14:editId="42766B65">
+          <wp:inline distT="0" distB="0" distL="0" distR="0" wp14:anchorId="3A6A318D" wp14:editId="5CD8967F">
             <wp:extent cx="5721350" cy="3644900"/>
             <wp:effectExtent l="0" t="0" r="0" b="0"/>
             <wp:docPr id="99183622" name="Imagen 5"/>
@@ -2897,7 +2818,6 @@
           <w:lang w:val="es-ES"/>
         </w:rPr>
       </w:pPr>
-      <w:proofErr w:type="spellStart"/>
       <w:r>
         <w:rPr>
           <w:b/>
@@ -2905,103 +2825,48 @@
           <w:color w:val="4472C4" w:themeColor="accent1"/>
           <w:lang w:val="es-ES"/>
         </w:rPr>
-        <w:t>Comment</w:t>
-      </w:r>
-      <w:proofErr w:type="spellEnd"/>
-      <w:r>
-        <w:rPr>
-          <w:b/>
-          <w:bCs/>
+        <w:t>Comment - Student:</w:t>
+      </w:r>
+      <w:r>
+        <w:rPr>
           <w:color w:val="4472C4" w:themeColor="accent1"/>
           <w:lang w:val="es-ES"/>
         </w:rPr>
-        <w:t xml:space="preserve"> - </w:t>
-      </w:r>
-      <w:proofErr w:type="spellStart"/>
-      <w:r>
-        <w:rPr>
-          <w:b/>
-          <w:bCs/>
+        <w:t xml:space="preserve"> </w:t>
+      </w:r>
+      <w:r>
+        <w:rPr>
           <w:color w:val="4472C4" w:themeColor="accent1"/>
           <w:lang w:val="es-ES"/>
         </w:rPr>
-        <w:t>Student</w:t>
-      </w:r>
-      <w:proofErr w:type="spellEnd"/>
-      <w:r>
-        <w:rPr>
-          <w:b/>
-          <w:bCs/>
+        <w:t xml:space="preserve">Captura </w:t>
+      </w:r>
+      <w:r>
+        <w:rPr>
           <w:color w:val="4472C4" w:themeColor="accent1"/>
           <w:lang w:val="es-ES"/>
         </w:rPr>
-        <w:t>:</w:t>
+        <w:t xml:space="preserve">de </w:t>
       </w:r>
       <w:r>
         <w:rPr>
           <w:color w:val="4472C4" w:themeColor="accent1"/>
           <w:lang w:val="es-ES"/>
         </w:rPr>
-        <w:t xml:space="preserve"> </w:t>
+        <w:t xml:space="preserve">líneas de código del </w:t>
       </w:r>
       <w:r>
         <w:rPr>
           <w:color w:val="4472C4" w:themeColor="accent1"/>
           <w:lang w:val="es-ES"/>
         </w:rPr>
-        <w:t xml:space="preserve">Captura </w:t>
+        <w:t>método authorise del servicio AssistanceAgentTrackingLogCreateService</w:t>
       </w:r>
       <w:r>
         <w:rPr>
           <w:color w:val="4472C4" w:themeColor="accent1"/>
           <w:lang w:val="es-ES"/>
         </w:rPr>
-        <w:t xml:space="preserve">de </w:t>
-      </w:r>
-      <w:r>
-        <w:rPr>
-          <w:color w:val="4472C4" w:themeColor="accent1"/>
-          <w:lang w:val="es-ES"/>
-        </w:rPr>
-        <w:t xml:space="preserve">líneas de código del </w:t>
-      </w:r>
-      <w:r>
-        <w:rPr>
-          <w:color w:val="4472C4" w:themeColor="accent1"/>
-          <w:lang w:val="es-ES"/>
-        </w:rPr>
-        <w:t xml:space="preserve">método </w:t>
-      </w:r>
-      <w:proofErr w:type="spellStart"/>
-      <w:r>
-        <w:rPr>
-          <w:color w:val="4472C4" w:themeColor="accent1"/>
-          <w:lang w:val="es-ES"/>
-        </w:rPr>
-        <w:t>authorise</w:t>
-      </w:r>
-      <w:proofErr w:type="spellEnd"/>
-      <w:r>
-        <w:rPr>
-          <w:color w:val="4472C4" w:themeColor="accent1"/>
-          <w:lang w:val="es-ES"/>
-        </w:rPr>
-        <w:t xml:space="preserve"> del servicio </w:t>
-      </w:r>
-      <w:proofErr w:type="spellStart"/>
-      <w:r>
-        <w:rPr>
-          <w:color w:val="4472C4" w:themeColor="accent1"/>
-          <w:lang w:val="es-ES"/>
-        </w:rPr>
-        <w:t>AssistanceAgentTrackingLogCreateService</w:t>
-      </w:r>
-      <w:proofErr w:type="spellEnd"/>
-      <w:r>
-        <w:rPr>
-          <w:color w:val="4472C4" w:themeColor="accent1"/>
-          <w:lang w:val="es-ES"/>
-        </w:rPr>
         <w:t>:</w:t>
       </w:r>
     </w:p>
@@ -3018,7 +2883,7 @@
           <w:lang w:val="es-ES"/>
         </w:rPr>
         <w:drawing>
-          <wp:inline distT="0" distB="0" distL="0" distR="0" wp14:anchorId="579DDA97" wp14:editId="6307EF5B">
+          <wp:inline distT="0" distB="0" distL="0" distR="0" wp14:anchorId="579DDA97" wp14:editId="7579CDC9">
             <wp:extent cx="5721350" cy="1174750"/>
             <wp:effectExtent l="0" t="0" r="0" b="6350"/>
             <wp:docPr id="2125474616" name="Imagen 2"/>
@@ -3080,41 +2945,8 @@
           <w:color w:val="4472C4" w:themeColor="accent1"/>
           <w:lang w:val="es-ES"/>
         </w:rPr>
-        <w:t xml:space="preserve">Para dar solución a esta observación, se han incorporado las líneas de código señaladas dentro del recuadro rojo en la imagen anteriormente adjunta al método </w:t>
-      </w:r>
-      <w:proofErr w:type="spellStart"/>
-      <w:r>
-        <w:rPr>
-          <w:color w:val="4472C4" w:themeColor="accent1"/>
-          <w:lang w:val="es-ES"/>
-        </w:rPr>
-        <w:t>authorise</w:t>
-      </w:r>
-      <w:proofErr w:type="spellEnd"/>
-      <w:r>
-        <w:rPr>
-          <w:color w:val="4472C4" w:themeColor="accent1"/>
-          <w:lang w:val="es-ES"/>
-        </w:rPr>
-        <w:t xml:space="preserve"> del servicio </w:t>
-      </w:r>
-      <w:proofErr w:type="spellStart"/>
-      <w:r>
-        <w:rPr>
-          <w:color w:val="4472C4" w:themeColor="accent1"/>
-          <w:lang w:val="es-ES"/>
-        </w:rPr>
-        <w:t>AssistanceAgentTrackingLogCreateService</w:t>
-      </w:r>
-      <w:proofErr w:type="spellEnd"/>
-      <w:r>
-        <w:rPr>
-          <w:color w:val="4472C4" w:themeColor="accent1"/>
-          <w:lang w:val="es-ES"/>
-        </w:rPr>
-        <w:t xml:space="preserve">. De este modo, cuando un </w:t>
-      </w:r>
-      <w:proofErr w:type="spellStart"/>
+        <w:t xml:space="preserve">Para dar solución a esta observación, se han incorporado las líneas de código señaladas dentro del recuadro rojo en la imagen anteriormente adjunta al método authorise del servicio AssistanceAgentTrackingLogCreateService. De este modo, cuando un </w:t>
+      </w:r>
       <w:r>
         <w:rPr>
           <w:i/>
@@ -3124,7 +2956,6 @@
         </w:rPr>
         <w:t>claim</w:t>
       </w:r>
-      <w:proofErr w:type="spellEnd"/>
       <w:r>
         <w:rPr>
           <w:color w:val="4472C4" w:themeColor="accent1"/>
@@ -3148,7 +2979,6 @@
         </w:rPr>
         <w:t xml:space="preserve">) cuyo porcentaje de resolución sea del 100 %, y se intente acceder al formulario de creación de un nuevo registro para dicho </w:t>
       </w:r>
-      <w:proofErr w:type="spellStart"/>
       <w:r>
         <w:rPr>
           <w:i/>
@@ -3158,7 +2988,6 @@
         </w:rPr>
         <w:t>claim</w:t>
       </w:r>
-      <w:proofErr w:type="spellEnd"/>
       <w:r>
         <w:rPr>
           <w:color w:val="4472C4" w:themeColor="accent1"/>
@@ -3173,19 +3002,8 @@
           <w:color w:val="4472C4" w:themeColor="accent1"/>
           <w:lang w:val="es-ES"/>
         </w:rPr>
-        <w:t xml:space="preserve">no </w:t>
-      </w:r>
-      <w:proofErr w:type="spellStart"/>
-      <w:r>
-        <w:rPr>
-          <w:i/>
-          <w:iCs/>
-          <w:color w:val="4472C4" w:themeColor="accent1"/>
-          <w:lang w:val="es-ES"/>
-        </w:rPr>
-        <w:t>authorise</w:t>
-      </w:r>
-      <w:proofErr w:type="spellEnd"/>
+        <w:t>no authorise</w:t>
+      </w:r>
       <w:r>
         <w:rPr>
           <w:color w:val="4472C4" w:themeColor="accent1"/>
@@ -4463,7 +4281,13 @@
         </w:sdtPr>
         <w:sdtContent>
           <w:r>
-            <w:t xml:space="preserve">    </w:t>
+            <w:t xml:space="preserve">  </w:t>
+          </w:r>
+          <w:r>
+            <w:t>X</w:t>
+          </w:r>
+          <w:r>
+            <w:t xml:space="preserve">  </w:t>
           </w:r>
         </w:sdtContent>
       </w:sdt>
@@ -4531,7 +4355,13 @@
         </w:sdtPr>
         <w:sdtContent>
           <w:r>
-            <w:t xml:space="preserve">    </w:t>
+            <w:t xml:space="preserve">  </w:t>
+          </w:r>
+          <w:r>
+            <w:t>X</w:t>
+          </w:r>
+          <w:r>
+            <w:t xml:space="preserve">  </w:t>
           </w:r>
         </w:sdtContent>
       </w:sdt>
@@ -9730,6 +9560,7 @@
   <w:style w:type="character" w:default="1" w:styleId="Fuentedeprrafopredeter">
     <w:name w:val="Default Paragraph Font"/>
     <w:uiPriority w:val="1"/>
+    <w:semiHidden/>
     <w:unhideWhenUsed/>
   </w:style>
   <w:style w:type="table" w:default="1" w:styleId="Tablanormal">
@@ -11414,6 +11245,7 @@
   </w:compat>
   <w:rsids>
     <w:rsidRoot w:val="004D7778"/>
+    <w:rsid w:val="00006940"/>
     <w:rsid w:val="00061CE8"/>
     <w:rsid w:val="000F7930"/>
     <w:rsid w:val="00105545"/>
@@ -11439,6 +11271,7 @@
     <w:rsid w:val="004F2A33"/>
     <w:rsid w:val="005E7E6F"/>
     <w:rsid w:val="00635F6F"/>
+    <w:rsid w:val="00686F0B"/>
     <w:rsid w:val="0073694E"/>
     <w:rsid w:val="008B1087"/>
     <w:rsid w:val="008D3760"/>

</xml_diff>

<commit_message>
feat: Supplementary I of D03 about operations of administrators in claims
</commit_message>
<xml_diff>
--- a/reports/C2/Student #4/04 - Requirements - Student #4.docx
+++ b/reports/C2/Student #4/04 - Requirements - Student #4.docx
@@ -2534,7 +2534,7 @@
           <w:lang w:val="es-ES"/>
         </w:rPr>
         <w:drawing>
-          <wp:inline distT="0" distB="0" distL="0" distR="0" wp14:anchorId="3A6A318D" wp14:editId="5CD8967F">
+          <wp:inline distT="0" distB="0" distL="0" distR="0" wp14:anchorId="3A6A318D" wp14:editId="73B30405">
             <wp:extent cx="5721350" cy="3644900"/>
             <wp:effectExtent l="0" t="0" r="0" b="0"/>
             <wp:docPr id="99183622" name="Imagen 5"/>
@@ -2883,7 +2883,7 @@
           <w:lang w:val="es-ES"/>
         </w:rPr>
         <w:drawing>
-          <wp:inline distT="0" distB="0" distL="0" distR="0" wp14:anchorId="579DDA97" wp14:editId="7579CDC9">
+          <wp:inline distT="0" distB="0" distL="0" distR="0" wp14:anchorId="579DDA97" wp14:editId="35C578AB">
             <wp:extent cx="5721350" cy="1174750"/>
             <wp:effectExtent l="0" t="0" r="0" b="6350"/>
             <wp:docPr id="2125474616" name="Imagen 2"/>
@@ -4437,7 +4437,13 @@
         </w:sdtPr>
         <w:sdtContent>
           <w:r>
-            <w:t xml:space="preserve">    </w:t>
+            <w:t xml:space="preserve">  </w:t>
+          </w:r>
+          <w:r>
+            <w:t>X</w:t>
+          </w:r>
+          <w:r>
+            <w:t xml:space="preserve">  </w:t>
           </w:r>
         </w:sdtContent>
       </w:sdt>
@@ -11251,6 +11257,7 @@
     <w:rsid w:val="00105545"/>
     <w:rsid w:val="001056B8"/>
     <w:rsid w:val="001221F0"/>
+    <w:rsid w:val="00122E9A"/>
     <w:rsid w:val="001476FF"/>
     <w:rsid w:val="001543BC"/>
     <w:rsid w:val="0016738D"/>

</xml_diff>

<commit_message>
feat: Supplementary I about assistance agent's dashboard
</commit_message>
<xml_diff>
--- a/reports/C2/Student #4/04 - Requirements - Student #4.docx
+++ b/reports/C2/Student #4/04 - Requirements - Student #4.docx
@@ -2534,7 +2534,7 @@
           <w:lang w:val="es-ES"/>
         </w:rPr>
         <w:drawing>
-          <wp:inline distT="0" distB="0" distL="0" distR="0" wp14:anchorId="3A6A318D" wp14:editId="73B30405">
+          <wp:inline distT="0" distB="0" distL="0" distR="0" wp14:anchorId="3A6A318D" wp14:editId="42E851CD">
             <wp:extent cx="5721350" cy="3644900"/>
             <wp:effectExtent l="0" t="0" r="0" b="0"/>
             <wp:docPr id="99183622" name="Imagen 5"/>
@@ -2883,7 +2883,7 @@
           <w:lang w:val="es-ES"/>
         </w:rPr>
         <w:drawing>
-          <wp:inline distT="0" distB="0" distL="0" distR="0" wp14:anchorId="579DDA97" wp14:editId="35C578AB">
+          <wp:inline distT="0" distB="0" distL="0" distR="0" wp14:anchorId="579DDA97" wp14:editId="3D5A0E6D">
             <wp:extent cx="5721350" cy="1174750"/>
             <wp:effectExtent l="0" t="0" r="0" b="6350"/>
             <wp:docPr id="2125474616" name="Imagen 2"/>
@@ -4511,7 +4511,13 @@
         </w:sdtPr>
         <w:sdtContent>
           <w:r>
-            <w:t xml:space="preserve">    </w:t>
+            <w:t xml:space="preserve">  </w:t>
+          </w:r>
+          <w:r>
+            <w:t>X</w:t>
+          </w:r>
+          <w:r>
+            <w:t xml:space="preserve">  </w:t>
           </w:r>
         </w:sdtContent>
       </w:sdt>
@@ -11291,6 +11297,7 @@
     <w:rsid w:val="00B078C0"/>
     <w:rsid w:val="00B85114"/>
     <w:rsid w:val="00B9388C"/>
+    <w:rsid w:val="00C22235"/>
     <w:rsid w:val="00C42E76"/>
     <w:rsid w:val="00C63AB0"/>
     <w:rsid w:val="00C85C89"/>

</xml_diff>

<commit_message>
feat: Analysis report of D03
</commit_message>
<xml_diff>
--- a/reports/C2/Student #4/04 - Requirements - Student #4.docx
+++ b/reports/C2/Student #4/04 - Requirements - Student #4.docx
@@ -148,6 +148,7 @@
                 <w15:appearance w15:val="hidden"/>
                 <w:text/>
               </w:sdtPr>
+              <w:sdtEndPr/>
               <w:sdtContent>
                 <w:r>
                   <w:rPr>
@@ -242,6 +243,7 @@
                 <w15:appearance w15:val="hidden"/>
                 <w:text/>
               </w:sdtPr>
+              <w:sdtEndPr/>
               <w:sdtContent>
                 <w:r>
                   <w:rPr>
@@ -330,6 +332,7 @@
                 <w15:appearance w15:val="hidden"/>
                 <w:text/>
               </w:sdtPr>
+              <w:sdtEndPr/>
               <w:sdtContent>
                 <w:r>
                   <w:rPr>
@@ -385,6 +388,7 @@
                 <w15:appearance w15:val="hidden"/>
                 <w:text/>
               </w:sdtPr>
+              <w:sdtEndPr/>
               <w:sdtContent>
                 <w:r>
                   <w:rPr>
@@ -453,6 +457,7 @@
                 <w15:appearance w15:val="hidden"/>
                 <w:text/>
               </w:sdtPr>
+              <w:sdtEndPr/>
               <w:sdtContent>
                 <w:r>
                   <w:rPr>
@@ -534,6 +539,7 @@
                 <w15:appearance w15:val="hidden"/>
                 <w:text/>
               </w:sdtPr>
+              <w:sdtEndPr/>
               <w:sdtContent>
                 <w:r>
                   <w:rPr>
@@ -605,6 +611,7 @@
                 <w15:appearance w15:val="hidden"/>
                 <w:text/>
               </w:sdtPr>
+              <w:sdtEndPr/>
               <w:sdtContent>
                 <w:r>
                   <w:rPr>
@@ -867,6 +874,7 @@
           <w15:appearance w15:val="hidden"/>
           <w:text/>
         </w:sdtPr>
+        <w:sdtEndPr/>
         <w:sdtContent>
           <w:r>
             <w:t xml:space="preserve">  </w:t>
@@ -972,7 +980,15 @@
         <w:pStyle w:val="Requirement-Header"/>
       </w:pPr>
       <w:r>
-        <w:t>Provide a link to your planning dashboard in GitHub to review the tasks, their current status, and your schedule</w:t>
+        <w:t xml:space="preserve">Provide a link to your planning dashboard in GitHub to review the tasks, their </w:t>
+      </w:r>
+      <w:proofErr w:type="gramStart"/>
+      <w:r>
+        <w:t>current status</w:t>
+      </w:r>
+      <w:proofErr w:type="gramEnd"/>
+      <w:r>
+        <w:t>, and your schedule</w:t>
       </w:r>
       <w:r>
         <w:t xml:space="preserve">.  </w:t>
@@ -993,6 +1009,7 @@
           <w15:appearance w15:val="hidden"/>
           <w:text/>
         </w:sdtPr>
+        <w:sdtEndPr/>
         <w:sdtContent>
           <w:r>
             <w:t xml:space="preserve">  </w:t>
@@ -1308,6 +1325,7 @@
           <w15:appearance w15:val="hidden"/>
           <w:text/>
         </w:sdtPr>
+        <w:sdtEndPr/>
         <w:sdtContent>
           <w:r>
             <w:t xml:space="preserve">  </w:t>
@@ -1483,6 +1501,7 @@
           <w15:appearance w15:val="hidden"/>
           <w:text/>
         </w:sdtPr>
+        <w:sdtEndPr/>
         <w:sdtContent>
           <w:r>
             <w:t xml:space="preserve">  </w:t>
@@ -1695,6 +1714,7 @@
           </w:placeholder>
           <w:text/>
         </w:sdtPr>
+        <w:sdtEndPr/>
         <w:sdtContent>
           <w:r>
             <w:t xml:space="preserve"> </w:t>
@@ -1905,6 +1925,7 @@
           <w15:appearance w15:val="hidden"/>
           <w:text/>
         </w:sdtPr>
+        <w:sdtEndPr/>
         <w:sdtContent>
           <w:r>
             <w:t xml:space="preserve"> </w:t>
@@ -1941,7 +1962,15 @@
         </w:rPr>
       </w:pPr>
       <w:r>
-        <w:t>Provide a link to your planning dashboard in GitHub to review the tasks, their current status, and your schedule</w:t>
+        <w:t xml:space="preserve">Provide a link to your planning dashboard in GitHub to review the tasks, their </w:t>
+      </w:r>
+      <w:proofErr w:type="gramStart"/>
+      <w:r>
+        <w:t>current status</w:t>
+      </w:r>
+      <w:proofErr w:type="gramEnd"/>
+      <w:r>
+        <w:t>, and your schedule</w:t>
       </w:r>
       <w:r>
         <w:t xml:space="preserve">.  </w:t>
@@ -1962,6 +1991,7 @@
           <w15:appearance w15:val="hidden"/>
           <w:text/>
         </w:sdtPr>
+        <w:sdtEndPr/>
         <w:sdtContent>
           <w:r>
             <w:t xml:space="preserve">  </w:t>
@@ -2237,7 +2267,15 @@
         <w:t>claims</w:t>
       </w:r>
       <w:r>
-        <w:t xml:space="preserve"> can be updated or deleted as long as they have not been published</w:t>
+        <w:t xml:space="preserve"> can be updated or deleted </w:t>
+      </w:r>
+      <w:proofErr w:type="gramStart"/>
+      <w:r>
+        <w:t>as long as</w:t>
+      </w:r>
+      <w:proofErr w:type="gramEnd"/>
+      <w:r>
+        <w:t xml:space="preserve"> they have not been published</w:t>
       </w:r>
       <w:r>
         <w:t>.</w:t>
@@ -2264,6 +2302,7 @@
           <w15:appearance w15:val="hidden"/>
           <w:text/>
         </w:sdtPr>
+        <w:sdtEndPr/>
         <w:sdtContent>
           <w:r>
             <w:rPr>
@@ -2296,18 +2335,46 @@
         <w:rPr>
           <w:lang w:val="es-ES"/>
         </w:rPr>
-        <w:t>El campo accepted no se</w:t>
-      </w:r>
+        <w:t xml:space="preserve">El campo </w:t>
+      </w:r>
+      <w:proofErr w:type="spellStart"/>
       <w:r>
         <w:rPr>
           <w:lang w:val="es-ES"/>
         </w:rPr>
-        <w:t xml:space="preserve"> actualiza correctamente. Dado un nuevo claim creado y publicado, tras haber incluido </w:t>
-      </w:r>
+        <w:t>accepted</w:t>
+      </w:r>
+      <w:proofErr w:type="spellEnd"/>
       <w:r>
         <w:rPr>
           <w:lang w:val="es-ES"/>
         </w:rPr>
+        <w:t xml:space="preserve"> no se</w:t>
+      </w:r>
+      <w:r>
+        <w:rPr>
+          <w:lang w:val="es-ES"/>
+        </w:rPr>
+        <w:t xml:space="preserve"> actualiza correctamente. Dado un nuevo </w:t>
+      </w:r>
+      <w:proofErr w:type="spellStart"/>
+      <w:r>
+        <w:rPr>
+          <w:lang w:val="es-ES"/>
+        </w:rPr>
+        <w:t>claim</w:t>
+      </w:r>
+      <w:proofErr w:type="spellEnd"/>
+      <w:r>
+        <w:rPr>
+          <w:lang w:val="es-ES"/>
+        </w:rPr>
+        <w:t xml:space="preserve"> creado y publicado, tras haber incluido </w:t>
+      </w:r>
+      <w:r>
+        <w:rPr>
+          <w:lang w:val="es-ES"/>
+        </w:rPr>
         <w:t>todos los trackings</w:t>
       </w:r>
       <w:r>
@@ -2324,6 +2391,7 @@
           <w:lang w:val="es-ES"/>
         </w:rPr>
       </w:pPr>
+      <w:proofErr w:type="spellStart"/>
       <w:r>
         <w:rPr>
           <w:b/>
@@ -2331,22 +2399,53 @@
           <w:color w:val="4472C4" w:themeColor="accent1"/>
           <w:lang w:val="es-ES"/>
         </w:rPr>
-        <w:t>Comment - Student:</w:t>
-      </w:r>
-      <w:r>
-        <w:rPr>
+        <w:t>Comment</w:t>
+      </w:r>
+      <w:proofErr w:type="spellEnd"/>
+      <w:r>
+        <w:rPr>
+          <w:b/>
+          <w:bCs/>
           <w:color w:val="4472C4" w:themeColor="accent1"/>
           <w:lang w:val="es-ES"/>
         </w:rPr>
-        <w:t xml:space="preserve"> </w:t>
-      </w:r>
-      <w:r>
-        <w:rPr>
+        <w:t xml:space="preserve"> - </w:t>
+      </w:r>
+      <w:proofErr w:type="spellStart"/>
+      <w:r>
+        <w:rPr>
+          <w:b/>
+          <w:bCs/>
           <w:color w:val="4472C4" w:themeColor="accent1"/>
           <w:lang w:val="es-ES"/>
         </w:rPr>
+        <w:t>Student</w:t>
+      </w:r>
+      <w:proofErr w:type="spellEnd"/>
+      <w:r>
+        <w:rPr>
+          <w:b/>
+          <w:bCs/>
+          <w:color w:val="4472C4" w:themeColor="accent1"/>
+          <w:lang w:val="es-ES"/>
+        </w:rPr>
+        <w:t>:</w:t>
+      </w:r>
+      <w:r>
+        <w:rPr>
+          <w:color w:val="4472C4" w:themeColor="accent1"/>
+          <w:lang w:val="es-ES"/>
+        </w:rPr>
+        <w:t xml:space="preserve"> </w:t>
+      </w:r>
+      <w:r>
+        <w:rPr>
+          <w:color w:val="4472C4" w:themeColor="accent1"/>
+          <w:lang w:val="es-ES"/>
+        </w:rPr>
         <w:t xml:space="preserve">Capturas del proceso de creación de un </w:t>
       </w:r>
+      <w:proofErr w:type="spellStart"/>
       <w:r>
         <w:rPr>
           <w:i/>
@@ -2356,6 +2455,7 @@
         </w:rPr>
         <w:t>claim</w:t>
       </w:r>
+      <w:proofErr w:type="spellEnd"/>
       <w:r>
         <w:rPr>
           <w:color w:val="4472C4" w:themeColor="accent1"/>
@@ -2377,8 +2477,25 @@
           <w:color w:val="4472C4" w:themeColor="accent1"/>
           <w:lang w:val="es-ES"/>
         </w:rPr>
-        <w:t xml:space="preserve"> con un porcentaje de resolución del 100 %, el cual, tras ser publicado, actualiza el campo accepted del </w:t>
-      </w:r>
+        <w:t xml:space="preserve"> con un porcentaje de resolución del 100 %, el cual, tras ser publicado, actualiza el campo </w:t>
+      </w:r>
+      <w:proofErr w:type="spellStart"/>
+      <w:r>
+        <w:rPr>
+          <w:color w:val="4472C4" w:themeColor="accent1"/>
+          <w:lang w:val="es-ES"/>
+        </w:rPr>
+        <w:t>accepted</w:t>
+      </w:r>
+      <w:proofErr w:type="spellEnd"/>
+      <w:r>
+        <w:rPr>
+          <w:color w:val="4472C4" w:themeColor="accent1"/>
+          <w:lang w:val="es-ES"/>
+        </w:rPr>
+        <w:t xml:space="preserve"> del </w:t>
+      </w:r>
+      <w:proofErr w:type="spellStart"/>
       <w:r>
         <w:rPr>
           <w:i/>
@@ -2388,6 +2505,7 @@
         </w:rPr>
         <w:t>claim</w:t>
       </w:r>
+      <w:proofErr w:type="spellEnd"/>
       <w:r>
         <w:rPr>
           <w:color w:val="4472C4" w:themeColor="accent1"/>
@@ -2534,7 +2652,7 @@
           <w:lang w:val="es-ES"/>
         </w:rPr>
         <w:drawing>
-          <wp:inline distT="0" distB="0" distL="0" distR="0" wp14:anchorId="3A6A318D" wp14:editId="42E851CD">
+          <wp:inline distT="0" distB="0" distL="0" distR="0" wp14:anchorId="3A6A318D" wp14:editId="0977B935">
             <wp:extent cx="5721350" cy="3644900"/>
             <wp:effectExtent l="0" t="0" r="0" b="0"/>
             <wp:docPr id="99183622" name="Imagen 5"/>
@@ -2596,7 +2714,23 @@
           <w:color w:val="4472C4" w:themeColor="accent1"/>
           <w:lang w:val="es-ES"/>
         </w:rPr>
-        <w:t xml:space="preserve">A pesar de haber realizado algunas modificaciones en los repositorios utilizados por los servicios —incluido el servicio AssistanceAgentClaimUpdateService—, observé que, efectivamente, en la entrega correspondiente a la primera convocatoria, que empleaba la versión </w:t>
+        <w:t xml:space="preserve">A pesar de haber realizado algunas modificaciones en los repositorios utilizados por los servicios —incluido el servicio </w:t>
+      </w:r>
+      <w:proofErr w:type="spellStart"/>
+      <w:r>
+        <w:rPr>
+          <w:color w:val="4472C4" w:themeColor="accent1"/>
+          <w:lang w:val="es-ES"/>
+        </w:rPr>
+        <w:t>AssistanceAgentClaimUpdateService</w:t>
+      </w:r>
+      <w:proofErr w:type="spellEnd"/>
+      <w:r>
+        <w:rPr>
+          <w:color w:val="4472C4" w:themeColor="accent1"/>
+          <w:lang w:val="es-ES"/>
+        </w:rPr>
+        <w:t xml:space="preserve">—, observé que, efectivamente, en la entrega correspondiente a la primera convocatoria, que empleaba la versión </w:t>
       </w:r>
       <w:r>
         <w:rPr>
@@ -2612,7 +2746,39 @@
           <w:color w:val="4472C4" w:themeColor="accent1"/>
           <w:lang w:val="es-ES"/>
         </w:rPr>
-        <w:t xml:space="preserve">, el campo accepted no se actualizaba correctamente. No obstante, también me percaté de que, al actualizar el proyecto para utilizar la nueva versión del framework proporcionada para la segunda convocatoria, </w:t>
+        <w:t xml:space="preserve">, el campo </w:t>
+      </w:r>
+      <w:proofErr w:type="spellStart"/>
+      <w:r>
+        <w:rPr>
+          <w:color w:val="4472C4" w:themeColor="accent1"/>
+          <w:lang w:val="es-ES"/>
+        </w:rPr>
+        <w:t>accepted</w:t>
+      </w:r>
+      <w:proofErr w:type="spellEnd"/>
+      <w:r>
+        <w:rPr>
+          <w:color w:val="4472C4" w:themeColor="accent1"/>
+          <w:lang w:val="es-ES"/>
+        </w:rPr>
+        <w:t xml:space="preserve"> no se actualizaba correctamente. No obstante, también me percaté de que, al actualizar el proyecto para utilizar la nueva versión del </w:t>
+      </w:r>
+      <w:proofErr w:type="spellStart"/>
+      <w:r>
+        <w:rPr>
+          <w:color w:val="4472C4" w:themeColor="accent1"/>
+          <w:lang w:val="es-ES"/>
+        </w:rPr>
+        <w:t>framework</w:t>
+      </w:r>
+      <w:proofErr w:type="spellEnd"/>
+      <w:r>
+        <w:rPr>
+          <w:color w:val="4472C4" w:themeColor="accent1"/>
+          <w:lang w:val="es-ES"/>
+        </w:rPr>
+        <w:t xml:space="preserve"> proporcionada para la segunda convocatoria, </w:t>
       </w:r>
       <w:r>
         <w:rPr>
@@ -2628,7 +2794,23 @@
           <w:color w:val="4472C4" w:themeColor="accent1"/>
           <w:lang w:val="es-ES"/>
         </w:rPr>
-        <w:t>, y sin realizar cambios adicionales en el código, dicho problema se resolvía automáticamente. Por tanto, la solución aplicada a esta observación ha consistido en actualizar el proyecto a la última versión del framework.</w:t>
+        <w:t xml:space="preserve">, y sin realizar cambios adicionales en el código, dicho problema se resolvía automáticamente. Por tanto, la solución aplicada a esta observación ha consistido en actualizar el proyecto a la última versión del </w:t>
+      </w:r>
+      <w:proofErr w:type="spellStart"/>
+      <w:r>
+        <w:rPr>
+          <w:color w:val="4472C4" w:themeColor="accent1"/>
+          <w:lang w:val="es-ES"/>
+        </w:rPr>
+        <w:t>framework</w:t>
+      </w:r>
+      <w:proofErr w:type="spellEnd"/>
+      <w:r>
+        <w:rPr>
+          <w:color w:val="4472C4" w:themeColor="accent1"/>
+          <w:lang w:val="es-ES"/>
+        </w:rPr>
+        <w:t>.</w:t>
       </w:r>
     </w:p>
     <w:p>
@@ -2770,6 +2952,7 @@
           <w15:appearance w15:val="hidden"/>
           <w:text/>
         </w:sdtPr>
+        <w:sdtEndPr/>
         <w:sdtContent>
           <w:r>
             <w:rPr>
@@ -2818,6 +3001,7 @@
           <w:lang w:val="es-ES"/>
         </w:rPr>
       </w:pPr>
+      <w:proofErr w:type="spellStart"/>
       <w:r>
         <w:rPr>
           <w:b/>
@@ -2825,48 +3009,103 @@
           <w:color w:val="4472C4" w:themeColor="accent1"/>
           <w:lang w:val="es-ES"/>
         </w:rPr>
-        <w:t>Comment - Student:</w:t>
-      </w:r>
-      <w:r>
-        <w:rPr>
+        <w:t>Comment</w:t>
+      </w:r>
+      <w:proofErr w:type="spellEnd"/>
+      <w:r>
+        <w:rPr>
+          <w:b/>
+          <w:bCs/>
           <w:color w:val="4472C4" w:themeColor="accent1"/>
           <w:lang w:val="es-ES"/>
         </w:rPr>
-        <w:t xml:space="preserve"> </w:t>
-      </w:r>
-      <w:r>
-        <w:rPr>
+        <w:t xml:space="preserve"> - </w:t>
+      </w:r>
+      <w:proofErr w:type="spellStart"/>
+      <w:r>
+        <w:rPr>
+          <w:b/>
+          <w:bCs/>
           <w:color w:val="4472C4" w:themeColor="accent1"/>
           <w:lang w:val="es-ES"/>
         </w:rPr>
-        <w:t xml:space="preserve">Captura </w:t>
-      </w:r>
-      <w:r>
-        <w:rPr>
+        <w:t>Student</w:t>
+      </w:r>
+      <w:proofErr w:type="spellEnd"/>
+      <w:r>
+        <w:rPr>
+          <w:b/>
+          <w:bCs/>
           <w:color w:val="4472C4" w:themeColor="accent1"/>
           <w:lang w:val="es-ES"/>
         </w:rPr>
-        <w:t xml:space="preserve">de </w:t>
+        <w:t>:</w:t>
       </w:r>
       <w:r>
         <w:rPr>
           <w:color w:val="4472C4" w:themeColor="accent1"/>
           <w:lang w:val="es-ES"/>
         </w:rPr>
-        <w:t xml:space="preserve">líneas de código del </w:t>
+        <w:t xml:space="preserve"> </w:t>
       </w:r>
       <w:r>
         <w:rPr>
           <w:color w:val="4472C4" w:themeColor="accent1"/>
           <w:lang w:val="es-ES"/>
         </w:rPr>
-        <w:t>método authorise del servicio AssistanceAgentTrackingLogCreateService</w:t>
+        <w:t xml:space="preserve">Captura </w:t>
       </w:r>
       <w:r>
         <w:rPr>
           <w:color w:val="4472C4" w:themeColor="accent1"/>
           <w:lang w:val="es-ES"/>
         </w:rPr>
+        <w:t xml:space="preserve">de </w:t>
+      </w:r>
+      <w:r>
+        <w:rPr>
+          <w:color w:val="4472C4" w:themeColor="accent1"/>
+          <w:lang w:val="es-ES"/>
+        </w:rPr>
+        <w:t xml:space="preserve">líneas de código del </w:t>
+      </w:r>
+      <w:r>
+        <w:rPr>
+          <w:color w:val="4472C4" w:themeColor="accent1"/>
+          <w:lang w:val="es-ES"/>
+        </w:rPr>
+        <w:t xml:space="preserve">método </w:t>
+      </w:r>
+      <w:proofErr w:type="spellStart"/>
+      <w:r>
+        <w:rPr>
+          <w:color w:val="4472C4" w:themeColor="accent1"/>
+          <w:lang w:val="es-ES"/>
+        </w:rPr>
+        <w:t>authorise</w:t>
+      </w:r>
+      <w:proofErr w:type="spellEnd"/>
+      <w:r>
+        <w:rPr>
+          <w:color w:val="4472C4" w:themeColor="accent1"/>
+          <w:lang w:val="es-ES"/>
+        </w:rPr>
+        <w:t xml:space="preserve"> del servicio </w:t>
+      </w:r>
+      <w:proofErr w:type="spellStart"/>
+      <w:r>
+        <w:rPr>
+          <w:color w:val="4472C4" w:themeColor="accent1"/>
+          <w:lang w:val="es-ES"/>
+        </w:rPr>
+        <w:t>AssistanceAgentTrackingLogCreateService</w:t>
+      </w:r>
+      <w:proofErr w:type="spellEnd"/>
+      <w:r>
+        <w:rPr>
+          <w:color w:val="4472C4" w:themeColor="accent1"/>
+          <w:lang w:val="es-ES"/>
+        </w:rPr>
         <w:t>:</w:t>
       </w:r>
     </w:p>
@@ -2883,7 +3122,7 @@
           <w:lang w:val="es-ES"/>
         </w:rPr>
         <w:drawing>
-          <wp:inline distT="0" distB="0" distL="0" distR="0" wp14:anchorId="579DDA97" wp14:editId="3D5A0E6D">
+          <wp:inline distT="0" distB="0" distL="0" distR="0" wp14:anchorId="579DDA97" wp14:editId="06EE9285">
             <wp:extent cx="5721350" cy="1174750"/>
             <wp:effectExtent l="0" t="0" r="0" b="6350"/>
             <wp:docPr id="2125474616" name="Imagen 2"/>
@@ -2945,8 +3184,41 @@
           <w:color w:val="4472C4" w:themeColor="accent1"/>
           <w:lang w:val="es-ES"/>
         </w:rPr>
-        <w:t xml:space="preserve">Para dar solución a esta observación, se han incorporado las líneas de código señaladas dentro del recuadro rojo en la imagen anteriormente adjunta al método authorise del servicio AssistanceAgentTrackingLogCreateService. De este modo, cuando un </w:t>
-      </w:r>
+        <w:t xml:space="preserve">Para dar solución a esta observación, se han incorporado las líneas de código señaladas dentro del recuadro rojo en la imagen anteriormente adjunta al método </w:t>
+      </w:r>
+      <w:proofErr w:type="spellStart"/>
+      <w:r>
+        <w:rPr>
+          <w:color w:val="4472C4" w:themeColor="accent1"/>
+          <w:lang w:val="es-ES"/>
+        </w:rPr>
+        <w:t>authorise</w:t>
+      </w:r>
+      <w:proofErr w:type="spellEnd"/>
+      <w:r>
+        <w:rPr>
+          <w:color w:val="4472C4" w:themeColor="accent1"/>
+          <w:lang w:val="es-ES"/>
+        </w:rPr>
+        <w:t xml:space="preserve"> del servicio </w:t>
+      </w:r>
+      <w:proofErr w:type="spellStart"/>
+      <w:r>
+        <w:rPr>
+          <w:color w:val="4472C4" w:themeColor="accent1"/>
+          <w:lang w:val="es-ES"/>
+        </w:rPr>
+        <w:t>AssistanceAgentTrackingLogCreateService</w:t>
+      </w:r>
+      <w:proofErr w:type="spellEnd"/>
+      <w:r>
+        <w:rPr>
+          <w:color w:val="4472C4" w:themeColor="accent1"/>
+          <w:lang w:val="es-ES"/>
+        </w:rPr>
+        <w:t xml:space="preserve">. De este modo, cuando un </w:t>
+      </w:r>
+      <w:proofErr w:type="spellStart"/>
       <w:r>
         <w:rPr>
           <w:i/>
@@ -2956,6 +3228,7 @@
         </w:rPr>
         <w:t>claim</w:t>
       </w:r>
+      <w:proofErr w:type="spellEnd"/>
       <w:r>
         <w:rPr>
           <w:color w:val="4472C4" w:themeColor="accent1"/>
@@ -2979,6 +3252,7 @@
         </w:rPr>
         <w:t xml:space="preserve">) cuyo porcentaje de resolución sea del 100 %, y se intente acceder al formulario de creación de un nuevo registro para dicho </w:t>
       </w:r>
+      <w:proofErr w:type="spellStart"/>
       <w:r>
         <w:rPr>
           <w:i/>
@@ -2988,6 +3262,7 @@
         </w:rPr>
         <w:t>claim</w:t>
       </w:r>
+      <w:proofErr w:type="spellEnd"/>
       <w:r>
         <w:rPr>
           <w:color w:val="4472C4" w:themeColor="accent1"/>
@@ -3002,8 +3277,19 @@
           <w:color w:val="4472C4" w:themeColor="accent1"/>
           <w:lang w:val="es-ES"/>
         </w:rPr>
-        <w:t>no authorise</w:t>
-      </w:r>
+        <w:t xml:space="preserve">no </w:t>
+      </w:r>
+      <w:proofErr w:type="spellStart"/>
+      <w:r>
+        <w:rPr>
+          <w:i/>
+          <w:iCs/>
+          <w:color w:val="4472C4" w:themeColor="accent1"/>
+          <w:lang w:val="es-ES"/>
+        </w:rPr>
+        <w:t>authorise</w:t>
+      </w:r>
+      <w:proofErr w:type="spellEnd"/>
       <w:r>
         <w:rPr>
           <w:color w:val="4472C4" w:themeColor="accent1"/>
@@ -3109,7 +3395,15 @@
         <w:pStyle w:val="Requirement-Header"/>
       </w:pPr>
       <w:r>
-        <w:t>Provide a link to your planning dashboard in GitHub to review the tasks, their current status, and your schedule</w:t>
+        <w:t xml:space="preserve">Provide a link to your planning dashboard in GitHub to review the tasks, their </w:t>
+      </w:r>
+      <w:proofErr w:type="gramStart"/>
+      <w:r>
+        <w:t>current status</w:t>
+      </w:r>
+      <w:proofErr w:type="gramEnd"/>
+      <w:r>
+        <w:t>, and your schedule</w:t>
       </w:r>
       <w:r>
         <w:t xml:space="preserve">.  </w:t>
@@ -3130,6 +3424,7 @@
           <w15:appearance w15:val="hidden"/>
           <w:text/>
         </w:sdtPr>
+        <w:sdtEndPr/>
         <w:sdtContent>
           <w:r>
             <w:t xml:space="preserve"> </w:t>
@@ -3221,6 +3516,7 @@
           <w15:appearance w15:val="hidden"/>
           <w:text/>
         </w:sdtPr>
+        <w:sdtEndPr/>
         <w:sdtContent>
           <w:r>
             <w:t xml:space="preserve">  </w:t>
@@ -3352,6 +3648,7 @@
           </w:placeholder>
           <w:text/>
         </w:sdtPr>
+        <w:sdtEndPr/>
         <w:sdtContent>
           <w:r>
             <w:t xml:space="preserve">  </w:t>
@@ -3388,7 +3685,15 @@
         <w:pStyle w:val="Requirement-Header"/>
       </w:pPr>
       <w:r>
-        <w:t>Provide a link to your planning dashboard in GitHub to review the tasks, their current status, and your schedule</w:t>
+        <w:t xml:space="preserve">Provide a link to your planning dashboard in GitHub to review the tasks, their </w:t>
+      </w:r>
+      <w:proofErr w:type="gramStart"/>
+      <w:r>
+        <w:t>current status</w:t>
+      </w:r>
+      <w:proofErr w:type="gramEnd"/>
+      <w:r>
+        <w:t>, and your schedule</w:t>
       </w:r>
       <w:r>
         <w:t xml:space="preserve">.  </w:t>
@@ -3409,6 +3714,7 @@
           <w15:appearance w15:val="hidden"/>
           <w:text/>
         </w:sdtPr>
+        <w:sdtEndPr/>
         <w:sdtContent>
           <w:r>
             <w:t xml:space="preserve">  </w:t>
@@ -3451,6 +3757,7 @@
           </w:placeholder>
           <w:text/>
         </w:sdtPr>
+        <w:sdtEndPr/>
         <w:sdtContent>
           <w:r>
             <w:t xml:space="preserve"> </w:t>
@@ -3923,6 +4230,7 @@
           <w15:appearance w15:val="hidden"/>
           <w:text/>
         </w:sdtPr>
+        <w:sdtEndPr/>
         <w:sdtContent>
           <w:r>
             <w:rPr>
@@ -4097,6 +4405,7 @@
           <w15:appearance w15:val="hidden"/>
           <w:text/>
         </w:sdtPr>
+        <w:sdtEndPr/>
         <w:sdtContent>
           <w:r>
             <w:rPr>
@@ -4279,6 +4588,7 @@
           <w15:appearance w15:val="hidden"/>
           <w:text/>
         </w:sdtPr>
+        <w:sdtEndPr/>
         <w:sdtContent>
           <w:r>
             <w:t xml:space="preserve">  </w:t>
@@ -4353,6 +4663,7 @@
           <w15:appearance w15:val="hidden"/>
           <w:text/>
         </w:sdtPr>
+        <w:sdtEndPr/>
         <w:sdtContent>
           <w:r>
             <w:t xml:space="preserve">  </w:t>
@@ -4435,6 +4746,7 @@
           <w15:appearance w15:val="hidden"/>
           <w:text/>
         </w:sdtPr>
+        <w:sdtEndPr/>
         <w:sdtContent>
           <w:r>
             <w:t xml:space="preserve">  </w:t>
@@ -4509,6 +4821,7 @@
           <w15:appearance w15:val="hidden"/>
           <w:text/>
         </w:sdtPr>
+        <w:sdtEndPr/>
         <w:sdtContent>
           <w:r>
             <w:t xml:space="preserve">  </w:t>
@@ -4649,6 +4962,7 @@
           </w:placeholder>
           <w:text/>
         </w:sdtPr>
+        <w:sdtEndPr/>
         <w:sdtContent>
           <w:r>
             <w:t xml:space="preserve">    </w:t>
@@ -4848,6 +5162,7 @@
           <w15:appearance w15:val="hidden"/>
           <w:text/>
         </w:sdtPr>
+        <w:sdtEndPr/>
         <w:sdtContent>
           <w:r>
             <w:t xml:space="preserve">    </w:t>
@@ -4899,6 +5214,7 @@
           <w15:appearance w15:val="hidden"/>
           <w:text/>
         </w:sdtPr>
+        <w:sdtEndPr/>
         <w:sdtContent>
           <w:r>
             <w:t xml:space="preserve">    </w:t>
@@ -5133,6 +5449,7 @@
           <w15:appearance w15:val="hidden"/>
           <w:text/>
         </w:sdtPr>
+        <w:sdtEndPr/>
         <w:sdtContent>
           <w:r>
             <w:t xml:space="preserve">    </w:t>
@@ -5170,6 +5487,7 @@
           <w15:appearance w15:val="hidden"/>
           <w:text/>
         </w:sdtPr>
+        <w:sdtEndPr/>
         <w:sdtContent>
           <w:r>
             <w:t xml:space="preserve">    </w:t>
@@ -5366,6 +5684,7 @@
           <w15:appearance w15:val="hidden"/>
           <w:text/>
         </w:sdtPr>
+        <w:sdtEndPr/>
         <w:sdtContent>
           <w:r>
             <w:rPr>
@@ -5528,6 +5847,7 @@
           <w15:appearance w15:val="hidden"/>
           <w:text/>
         </w:sdtPr>
+        <w:sdtEndPr/>
         <w:sdtContent>
           <w:r>
             <w:t xml:space="preserve">    </w:t>
@@ -5568,6 +5888,7 @@
           <w15:appearance w15:val="hidden"/>
           <w:text/>
         </w:sdtPr>
+        <w:sdtEndPr/>
         <w:sdtContent>
           <w:r>
             <w:rPr>
@@ -5760,6 +6081,7 @@
           </w:placeholder>
           <w:text/>
         </w:sdtPr>
+        <w:sdtEndPr/>
         <w:sdtContent>
           <w:r>
             <w:t xml:space="preserve">    </w:t>
@@ -5844,6 +6166,7 @@
           </w:placeholder>
           <w:text/>
         </w:sdtPr>
+        <w:sdtEndPr/>
         <w:sdtContent>
           <w:r>
             <w:t xml:space="preserve">    </w:t>
@@ -5964,9 +6287,16 @@
           <w15:appearance w15:val="hidden"/>
           <w:text/>
         </w:sdtPr>
+        <w:sdtEndPr/>
         <w:sdtContent>
           <w:r>
-            <w:t xml:space="preserve">    </w:t>
+            <w:t xml:space="preserve">  </w:t>
+          </w:r>
+          <w:r>
+            <w:t>X</w:t>
+          </w:r>
+          <w:r>
+            <w:t xml:space="preserve">  </w:t>
           </w:r>
         </w:sdtContent>
       </w:sdt>
@@ -6006,6 +6336,7 @@
           </w:placeholder>
           <w:text/>
         </w:sdtPr>
+        <w:sdtEndPr/>
         <w:sdtContent>
           <w:r>
             <w:rPr>
@@ -6218,6 +6549,7 @@
           <w15:appearance w15:val="hidden"/>
           <w:text/>
         </w:sdtPr>
+        <w:sdtEndPr/>
         <w:sdtContent>
           <w:r>
             <w:t xml:space="preserve">    </w:t>
@@ -6268,6 +6600,7 @@
           </w:placeholder>
           <w:text/>
         </w:sdtPr>
+        <w:sdtEndPr/>
         <w:sdtContent>
           <w:r>
             <w:t xml:space="preserve">    </w:t>
@@ -6304,6 +6637,7 @@
           </w:placeholder>
           <w:text/>
         </w:sdtPr>
+        <w:sdtEndPr/>
         <w:sdtContent>
           <w:r>
             <w:t xml:space="preserve">    </w:t>

</xml_diff>